<commit_message>
update controller and create register
</commit_message>
<xml_diff>
--- a/laravel/topshiriq.docx
+++ b/laravel/topshiriq.docx
@@ -351,116 +351,206 @@
           <w:ilvl w:val="0"/>
           <w:numId w:val="1"/>
         </w:numPr>
+        <w:rPr>
+          <w:highlight w:val="green"/>
+        </w:rPr>
       </w:pPr>
       <w:r>
+        <w:rPr>
+          <w:highlight w:val="green"/>
+        </w:rPr>
         <w:t>Brand (</w:t>
       </w:r>
       <w:proofErr w:type="spellStart"/>
       <w:r>
+        <w:rPr>
+          <w:highlight w:val="green"/>
+        </w:rPr>
         <w:t>ishonch</w:t>
       </w:r>
       <w:proofErr w:type="spellEnd"/>
       <w:r>
+        <w:rPr>
+          <w:highlight w:val="green"/>
+        </w:rPr>
         <w:t xml:space="preserve">, </w:t>
       </w:r>
       <w:proofErr w:type="spellStart"/>
       <w:r>
+        <w:rPr>
+          <w:highlight w:val="green"/>
+        </w:rPr>
         <w:t>texnomart</w:t>
       </w:r>
       <w:proofErr w:type="spellEnd"/>
       <w:r>
+        <w:rPr>
+          <w:highlight w:val="green"/>
+        </w:rPr>
         <w:t xml:space="preserve">, </w:t>
       </w:r>
       <w:proofErr w:type="spellStart"/>
       <w:r>
+        <w:rPr>
+          <w:highlight w:val="green"/>
+        </w:rPr>
         <w:t>mediapark</w:t>
       </w:r>
       <w:proofErr w:type="spellEnd"/>
       <w:r>
+        <w:rPr>
+          <w:highlight w:val="green"/>
+        </w:rPr>
         <w:t xml:space="preserve">) </w:t>
       </w:r>
       <w:proofErr w:type="spellStart"/>
       <w:r>
+        <w:rPr>
+          <w:highlight w:val="green"/>
+        </w:rPr>
         <w:t>uchun</w:t>
       </w:r>
       <w:proofErr w:type="spellEnd"/>
       <w:r>
-        <w:t xml:space="preserve"> </w:t>
-      </w:r>
-      <w:r>
+        <w:rPr>
+          <w:highlight w:val="green"/>
+        </w:rPr>
+        <w:t xml:space="preserve"> </w:t>
+      </w:r>
+      <w:r>
+        <w:rPr>
+          <w:highlight w:val="green"/>
+        </w:rPr>
         <w:t>CRUD.</w:t>
       </w:r>
       <w:r>
-        <w:t xml:space="preserve"> </w:t>
-      </w:r>
-      <w:r>
+        <w:rPr>
+          <w:highlight w:val="green"/>
+        </w:rPr>
+        <w:t xml:space="preserve"> </w:t>
+      </w:r>
+      <w:r>
+        <w:rPr>
+          <w:highlight w:val="green"/>
+        </w:rPr>
         <w:t>Brand</w:t>
       </w:r>
       <w:r>
-        <w:t xml:space="preserve"> </w:t>
-      </w:r>
-      <w:proofErr w:type="spellStart"/>
-      <w:r>
+        <w:rPr>
+          <w:highlight w:val="green"/>
+        </w:rPr>
+        <w:t xml:space="preserve"> </w:t>
+      </w:r>
+      <w:proofErr w:type="spellStart"/>
+      <w:r>
+        <w:rPr>
+          <w:highlight w:val="green"/>
+        </w:rPr>
         <w:t>uchun</w:t>
       </w:r>
       <w:proofErr w:type="spellEnd"/>
       <w:r>
-        <w:t xml:space="preserve"> </w:t>
-      </w:r>
-      <w:proofErr w:type="spellStart"/>
-      <w:r>
+        <w:rPr>
+          <w:highlight w:val="green"/>
+        </w:rPr>
+        <w:t xml:space="preserve"> </w:t>
+      </w:r>
+      <w:proofErr w:type="spellStart"/>
+      <w:r>
+        <w:rPr>
+          <w:highlight w:val="green"/>
+        </w:rPr>
         <w:t>bitta</w:t>
       </w:r>
       <w:proofErr w:type="spellEnd"/>
       <w:r>
-        <w:t xml:space="preserve"> </w:t>
-      </w:r>
-      <w:proofErr w:type="spellStart"/>
-      <w:r>
+        <w:rPr>
+          <w:highlight w:val="green"/>
+        </w:rPr>
+        <w:t xml:space="preserve"> </w:t>
+      </w:r>
+      <w:proofErr w:type="spellStart"/>
+      <w:r>
+        <w:rPr>
+          <w:highlight w:val="green"/>
+        </w:rPr>
         <w:t>rasm</w:t>
       </w:r>
       <w:proofErr w:type="spellEnd"/>
       <w:r>
-        <w:t xml:space="preserve"> </w:t>
-      </w:r>
-      <w:proofErr w:type="spellStart"/>
-      <w:r>
+        <w:rPr>
+          <w:highlight w:val="green"/>
+        </w:rPr>
+        <w:t xml:space="preserve"> </w:t>
+      </w:r>
+      <w:proofErr w:type="spellStart"/>
+      <w:r>
+        <w:rPr>
+          <w:highlight w:val="green"/>
+        </w:rPr>
         <w:t>yuklanishi</w:t>
       </w:r>
       <w:proofErr w:type="spellEnd"/>
       <w:r>
-        <w:t xml:space="preserve"> </w:t>
-      </w:r>
-      <w:proofErr w:type="spellStart"/>
-      <w:r>
+        <w:rPr>
+          <w:highlight w:val="green"/>
+        </w:rPr>
+        <w:t xml:space="preserve"> </w:t>
+      </w:r>
+      <w:proofErr w:type="spellStart"/>
+      <w:r>
+        <w:rPr>
+          <w:highlight w:val="green"/>
+        </w:rPr>
         <w:t>yoki</w:t>
       </w:r>
       <w:proofErr w:type="spellEnd"/>
       <w:r>
-        <w:t xml:space="preserve"> </w:t>
-      </w:r>
-      <w:proofErr w:type="spellStart"/>
-      <w:r>
+        <w:rPr>
+          <w:highlight w:val="green"/>
+        </w:rPr>
+        <w:t xml:space="preserve"> </w:t>
+      </w:r>
+      <w:proofErr w:type="spellStart"/>
+      <w:r>
+        <w:rPr>
+          <w:highlight w:val="green"/>
+        </w:rPr>
         <w:t>umuman</w:t>
       </w:r>
       <w:proofErr w:type="spellEnd"/>
       <w:r>
-        <w:t xml:space="preserve"> </w:t>
-      </w:r>
-      <w:proofErr w:type="spellStart"/>
-      <w:r>
+        <w:rPr>
+          <w:highlight w:val="green"/>
+        </w:rPr>
+        <w:t xml:space="preserve"> </w:t>
+      </w:r>
+      <w:proofErr w:type="spellStart"/>
+      <w:r>
+        <w:rPr>
+          <w:highlight w:val="green"/>
+        </w:rPr>
         <w:t>yuklanmasligi</w:t>
       </w:r>
       <w:proofErr w:type="spellEnd"/>
       <w:r>
+        <w:rPr>
+          <w:highlight w:val="green"/>
+        </w:rPr>
         <w:t xml:space="preserve"> ham </w:t>
       </w:r>
       <w:proofErr w:type="spellStart"/>
       <w:r>
+        <w:rPr>
+          <w:highlight w:val="green"/>
+        </w:rPr>
         <w:t>mumkin</w:t>
       </w:r>
       <w:proofErr w:type="spellEnd"/>
       <w:r>
+        <w:rPr>
+          <w:highlight w:val="green"/>
+        </w:rPr>
         <w:t>.</w:t>
       </w:r>
     </w:p>
@@ -471,191 +561,338 @@
           <w:ilvl w:val="0"/>
           <w:numId w:val="1"/>
         </w:numPr>
+        <w:rPr>
+          <w:highlight w:val="green"/>
+        </w:rPr>
       </w:pPr>
       <w:r>
+        <w:rPr>
+          <w:highlight w:val="green"/>
+        </w:rPr>
         <w:t>Branch (</w:t>
       </w:r>
       <w:proofErr w:type="spellStart"/>
       <w:r>
+        <w:rPr>
+          <w:highlight w:val="green"/>
+        </w:rPr>
         <w:t>brand</w:t>
       </w:r>
       <w:r>
+        <w:rPr>
+          <w:highlight w:val="green"/>
+        </w:rPr>
         <w:t>larni</w:t>
       </w:r>
       <w:proofErr w:type="spellEnd"/>
       <w:r>
-        <w:t xml:space="preserve"> </w:t>
-      </w:r>
-      <w:proofErr w:type="spellStart"/>
-      <w:r>
+        <w:rPr>
+          <w:highlight w:val="green"/>
+        </w:rPr>
+        <w:t xml:space="preserve"> </w:t>
+      </w:r>
+      <w:proofErr w:type="spellStart"/>
+      <w:r>
+        <w:rPr>
+          <w:highlight w:val="green"/>
+        </w:rPr>
         <w:t>filiallari</w:t>
       </w:r>
       <w:proofErr w:type="spellEnd"/>
       <w:r>
+        <w:rPr>
+          <w:highlight w:val="green"/>
+        </w:rPr>
         <w:t xml:space="preserve">) </w:t>
       </w:r>
       <w:proofErr w:type="spellStart"/>
       <w:r>
+        <w:rPr>
+          <w:highlight w:val="green"/>
+        </w:rPr>
         <w:t>uchun</w:t>
       </w:r>
       <w:proofErr w:type="spellEnd"/>
       <w:r>
-        <w:t xml:space="preserve"> </w:t>
-      </w:r>
-      <w:r>
+        <w:rPr>
+          <w:highlight w:val="green"/>
+        </w:rPr>
+        <w:t xml:space="preserve"> </w:t>
+      </w:r>
+      <w:r>
+        <w:rPr>
+          <w:highlight w:val="green"/>
+        </w:rPr>
         <w:t>CRUD.</w:t>
       </w:r>
       <w:r>
-        <w:t xml:space="preserve"> </w:t>
-      </w:r>
-      <w:r>
+        <w:rPr>
+          <w:highlight w:val="green"/>
+        </w:rPr>
+        <w:t xml:space="preserve"> </w:t>
+      </w:r>
+      <w:r>
+        <w:rPr>
+          <w:highlight w:val="green"/>
+        </w:rPr>
         <w:t>Branch</w:t>
       </w:r>
       <w:r>
-        <w:t xml:space="preserve"> </w:t>
-      </w:r>
-      <w:proofErr w:type="spellStart"/>
-      <w:r>
+        <w:rPr>
+          <w:highlight w:val="green"/>
+        </w:rPr>
+        <w:t xml:space="preserve"> </w:t>
+      </w:r>
+      <w:proofErr w:type="spellStart"/>
+      <w:r>
+        <w:rPr>
+          <w:highlight w:val="green"/>
+        </w:rPr>
         <w:t>uchun</w:t>
       </w:r>
       <w:proofErr w:type="spellEnd"/>
       <w:r>
-        <w:t xml:space="preserve"> </w:t>
-      </w:r>
-      <w:proofErr w:type="spellStart"/>
-      <w:r>
+        <w:rPr>
+          <w:highlight w:val="green"/>
+        </w:rPr>
+        <w:t xml:space="preserve"> </w:t>
+      </w:r>
+      <w:proofErr w:type="spellStart"/>
+      <w:r>
+        <w:rPr>
+          <w:highlight w:val="green"/>
+        </w:rPr>
         <w:t>bir</w:t>
       </w:r>
       <w:proofErr w:type="spellEnd"/>
       <w:r>
-        <w:t xml:space="preserve"> </w:t>
-      </w:r>
-      <w:proofErr w:type="spellStart"/>
-      <w:r>
+        <w:rPr>
+          <w:highlight w:val="green"/>
+        </w:rPr>
+        <w:t xml:space="preserve"> </w:t>
+      </w:r>
+      <w:proofErr w:type="spellStart"/>
+      <w:r>
+        <w:rPr>
+          <w:highlight w:val="green"/>
+        </w:rPr>
         <w:t>nechta</w:t>
       </w:r>
       <w:proofErr w:type="spellEnd"/>
       <w:r>
-        <w:t xml:space="preserve"> </w:t>
-      </w:r>
-      <w:proofErr w:type="spellStart"/>
-      <w:r>
+        <w:rPr>
+          <w:highlight w:val="green"/>
+        </w:rPr>
+        <w:t xml:space="preserve"> </w:t>
+      </w:r>
+      <w:proofErr w:type="spellStart"/>
+      <w:r>
+        <w:rPr>
+          <w:highlight w:val="green"/>
+        </w:rPr>
         <w:t>rasm</w:t>
       </w:r>
       <w:proofErr w:type="spellEnd"/>
       <w:r>
-        <w:t xml:space="preserve"> </w:t>
-      </w:r>
-      <w:proofErr w:type="spellStart"/>
-      <w:r>
+        <w:rPr>
+          <w:highlight w:val="green"/>
+        </w:rPr>
+        <w:t xml:space="preserve"> </w:t>
+      </w:r>
+      <w:proofErr w:type="spellStart"/>
+      <w:r>
+        <w:rPr>
+          <w:highlight w:val="green"/>
+        </w:rPr>
         <w:t>yuklanishi</w:t>
       </w:r>
       <w:proofErr w:type="spellEnd"/>
       <w:r>
-        <w:t xml:space="preserve"> </w:t>
-      </w:r>
-      <w:proofErr w:type="spellStart"/>
-      <w:r>
+        <w:rPr>
+          <w:highlight w:val="green"/>
+        </w:rPr>
+        <w:t xml:space="preserve"> </w:t>
+      </w:r>
+      <w:proofErr w:type="spellStart"/>
+      <w:r>
+        <w:rPr>
+          <w:highlight w:val="green"/>
+        </w:rPr>
         <w:t>yoki</w:t>
       </w:r>
       <w:proofErr w:type="spellEnd"/>
       <w:r>
-        <w:t xml:space="preserve"> </w:t>
-      </w:r>
-      <w:proofErr w:type="spellStart"/>
-      <w:r>
+        <w:rPr>
+          <w:highlight w:val="green"/>
+        </w:rPr>
+        <w:t xml:space="preserve"> </w:t>
+      </w:r>
+      <w:proofErr w:type="spellStart"/>
+      <w:r>
+        <w:rPr>
+          <w:highlight w:val="green"/>
+        </w:rPr>
         <w:t>umuman</w:t>
       </w:r>
       <w:proofErr w:type="spellEnd"/>
       <w:r>
+        <w:rPr>
+          <w:highlight w:val="green"/>
+        </w:rPr>
         <w:t xml:space="preserve"> </w:t>
       </w:r>
       <w:proofErr w:type="spellStart"/>
       <w:proofErr w:type="gramStart"/>
       <w:r>
+        <w:rPr>
+          <w:highlight w:val="green"/>
+        </w:rPr>
         <w:t>yuklanmasligi</w:t>
       </w:r>
       <w:proofErr w:type="spellEnd"/>
       <w:r>
-        <w:t xml:space="preserve"> </w:t>
-      </w:r>
-      <w:r>
+        <w:rPr>
+          <w:highlight w:val="green"/>
+        </w:rPr>
+        <w:t xml:space="preserve"> </w:t>
+      </w:r>
+      <w:r>
+        <w:rPr>
+          <w:highlight w:val="green"/>
+        </w:rPr>
         <w:t xml:space="preserve"> ham</w:t>
       </w:r>
       <w:proofErr w:type="gramEnd"/>
       <w:r>
-        <w:t xml:space="preserve"> </w:t>
-      </w:r>
-      <w:proofErr w:type="spellStart"/>
-      <w:r>
+        <w:rPr>
+          <w:highlight w:val="green"/>
+        </w:rPr>
+        <w:t xml:space="preserve"> </w:t>
+      </w:r>
+      <w:proofErr w:type="spellStart"/>
+      <w:r>
+        <w:rPr>
+          <w:highlight w:val="green"/>
+        </w:rPr>
         <w:t>mumkin</w:t>
       </w:r>
       <w:proofErr w:type="spellEnd"/>
       <w:r>
+        <w:rPr>
+          <w:highlight w:val="green"/>
+        </w:rPr>
         <w:t>.</w:t>
       </w:r>
       <w:r>
-        <w:t xml:space="preserve"> </w:t>
-      </w:r>
-      <w:proofErr w:type="spellStart"/>
-      <w:r>
+        <w:rPr>
+          <w:highlight w:val="green"/>
+        </w:rPr>
+        <w:t xml:space="preserve"> </w:t>
+      </w:r>
+      <w:proofErr w:type="spellStart"/>
+      <w:r>
+        <w:rPr>
+          <w:highlight w:val="green"/>
+        </w:rPr>
         <w:t>Bunda</w:t>
       </w:r>
       <w:proofErr w:type="spellEnd"/>
       <w:r>
-        <w:t xml:space="preserve"> </w:t>
-      </w:r>
-      <w:proofErr w:type="spellStart"/>
-      <w:r>
+        <w:rPr>
+          <w:highlight w:val="green"/>
+        </w:rPr>
+        <w:t xml:space="preserve"> </w:t>
+      </w:r>
+      <w:proofErr w:type="spellStart"/>
+      <w:r>
+        <w:rPr>
+          <w:highlight w:val="green"/>
+        </w:rPr>
         <w:t>viloyat</w:t>
       </w:r>
       <w:proofErr w:type="spellEnd"/>
       <w:r>
-        <w:t xml:space="preserve"> </w:t>
-      </w:r>
-      <w:proofErr w:type="spellStart"/>
-      <w:r>
+        <w:rPr>
+          <w:highlight w:val="green"/>
+        </w:rPr>
+        <w:t xml:space="preserve"> </w:t>
+      </w:r>
+      <w:proofErr w:type="spellStart"/>
+      <w:r>
+        <w:rPr>
+          <w:highlight w:val="green"/>
+        </w:rPr>
         <w:t>va</w:t>
       </w:r>
       <w:proofErr w:type="spellEnd"/>
       <w:r>
-        <w:t xml:space="preserve"> </w:t>
-      </w:r>
-      <w:proofErr w:type="spellStart"/>
-      <w:r>
+        <w:rPr>
+          <w:highlight w:val="green"/>
+        </w:rPr>
+        <w:t xml:space="preserve"> </w:t>
+      </w:r>
+      <w:proofErr w:type="spellStart"/>
+      <w:r>
+        <w:rPr>
+          <w:highlight w:val="green"/>
+        </w:rPr>
         <w:t>tumanni</w:t>
       </w:r>
       <w:proofErr w:type="spellEnd"/>
       <w:r>
-        <w:t xml:space="preserve"> </w:t>
-      </w:r>
-      <w:proofErr w:type="spellStart"/>
-      <w:r>
+        <w:rPr>
+          <w:highlight w:val="green"/>
+        </w:rPr>
+        <w:t xml:space="preserve"> </w:t>
+      </w:r>
+      <w:proofErr w:type="spellStart"/>
+      <w:r>
+        <w:rPr>
+          <w:highlight w:val="green"/>
+        </w:rPr>
         <w:t>tanlashi</w:t>
       </w:r>
       <w:proofErr w:type="spellEnd"/>
       <w:r>
+        <w:rPr>
+          <w:highlight w:val="green"/>
+        </w:rPr>
         <w:t xml:space="preserve"> </w:t>
       </w:r>
       <w:proofErr w:type="spellStart"/>
       <w:proofErr w:type="gramStart"/>
       <w:r>
+        <w:rPr>
+          <w:highlight w:val="green"/>
+        </w:rPr>
         <w:t>kerak</w:t>
       </w:r>
       <w:proofErr w:type="spellEnd"/>
       <w:r>
-        <w:t xml:space="preserve"> </w:t>
-      </w:r>
-      <w:r>
-        <w:t xml:space="preserve"> </w:t>
-      </w:r>
-      <w:proofErr w:type="spellStart"/>
-      <w:r>
+        <w:rPr>
+          <w:highlight w:val="green"/>
+        </w:rPr>
+        <w:t xml:space="preserve"> </w:t>
+      </w:r>
+      <w:r>
+        <w:rPr>
+          <w:highlight w:val="green"/>
+        </w:rPr>
+        <w:t xml:space="preserve"> </w:t>
+      </w:r>
+      <w:proofErr w:type="spellStart"/>
+      <w:r>
+        <w:rPr>
+          <w:highlight w:val="green"/>
+        </w:rPr>
         <w:t>bo’ladi</w:t>
       </w:r>
       <w:proofErr w:type="spellEnd"/>
       <w:proofErr w:type="gramEnd"/>
       <w:r>
+        <w:rPr>
+          <w:highlight w:val="green"/>
+        </w:rPr>
         <w:t>.</w:t>
       </w:r>
       <w:bookmarkStart w:id="0" w:name="_GoBack"/>
@@ -760,85 +997,148 @@
           <w:ilvl w:val="0"/>
           <w:numId w:val="1"/>
         </w:numPr>
+        <w:rPr>
+          <w:highlight w:val="green"/>
+        </w:rPr>
       </w:pPr>
       <w:proofErr w:type="spellStart"/>
       <w:r>
+        <w:rPr>
+          <w:highlight w:val="green"/>
+        </w:rPr>
         <w:t>Regionlar</w:t>
       </w:r>
       <w:proofErr w:type="spellEnd"/>
       <w:r>
-        <w:t xml:space="preserve"> </w:t>
-      </w:r>
-      <w:proofErr w:type="spellStart"/>
-      <w:r>
+        <w:rPr>
+          <w:highlight w:val="green"/>
+        </w:rPr>
+        <w:t xml:space="preserve"> </w:t>
+      </w:r>
+      <w:proofErr w:type="spellStart"/>
+      <w:r>
+        <w:rPr>
+          <w:highlight w:val="green"/>
+        </w:rPr>
         <w:t>kesimida</w:t>
       </w:r>
       <w:proofErr w:type="spellEnd"/>
       <w:r>
+        <w:rPr>
+          <w:highlight w:val="green"/>
+        </w:rPr>
         <w:t xml:space="preserve">, </w:t>
       </w:r>
       <w:proofErr w:type="spellStart"/>
       <w:r>
+        <w:rPr>
+          <w:highlight w:val="green"/>
+        </w:rPr>
         <w:t>Tumanlardagi</w:t>
       </w:r>
       <w:proofErr w:type="spellEnd"/>
       <w:r>
-        <w:t xml:space="preserve"> </w:t>
-      </w:r>
-      <w:proofErr w:type="spellStart"/>
-      <w:r>
+        <w:rPr>
+          <w:highlight w:val="green"/>
+        </w:rPr>
+        <w:t xml:space="preserve"> </w:t>
+      </w:r>
+      <w:proofErr w:type="spellStart"/>
+      <w:r>
+        <w:rPr>
+          <w:highlight w:val="green"/>
+        </w:rPr>
         <w:t>har</w:t>
       </w:r>
       <w:proofErr w:type="spellEnd"/>
       <w:r>
-        <w:t xml:space="preserve"> </w:t>
-      </w:r>
-      <w:proofErr w:type="spellStart"/>
-      <w:r>
+        <w:rPr>
+          <w:highlight w:val="green"/>
+        </w:rPr>
+        <w:t xml:space="preserve"> </w:t>
+      </w:r>
+      <w:proofErr w:type="spellStart"/>
+      <w:r>
+        <w:rPr>
+          <w:highlight w:val="green"/>
+        </w:rPr>
         <w:t>bir</w:t>
       </w:r>
       <w:proofErr w:type="spellEnd"/>
       <w:r>
-        <w:t xml:space="preserve"> </w:t>
-      </w:r>
-      <w:proofErr w:type="spellStart"/>
-      <w:r>
+        <w:rPr>
+          <w:highlight w:val="green"/>
+        </w:rPr>
+        <w:t xml:space="preserve"> </w:t>
+      </w:r>
+      <w:proofErr w:type="spellStart"/>
+      <w:r>
+        <w:rPr>
+          <w:highlight w:val="green"/>
+        </w:rPr>
         <w:t>brandning</w:t>
       </w:r>
       <w:proofErr w:type="spellEnd"/>
       <w:r>
-        <w:t xml:space="preserve"> </w:t>
-      </w:r>
-      <w:proofErr w:type="spellStart"/>
-      <w:r>
+        <w:rPr>
+          <w:highlight w:val="green"/>
+        </w:rPr>
+        <w:t xml:space="preserve"> </w:t>
+      </w:r>
+      <w:proofErr w:type="spellStart"/>
+      <w:r>
+        <w:rPr>
+          <w:highlight w:val="green"/>
+        </w:rPr>
         <w:t>branchlar</w:t>
       </w:r>
       <w:proofErr w:type="spellEnd"/>
       <w:r>
-        <w:t xml:space="preserve"> </w:t>
-      </w:r>
-      <w:proofErr w:type="spellStart"/>
-      <w:r>
+        <w:rPr>
+          <w:highlight w:val="green"/>
+        </w:rPr>
+        <w:t xml:space="preserve"> </w:t>
+      </w:r>
+      <w:proofErr w:type="spellStart"/>
+      <w:r>
+        <w:rPr>
+          <w:highlight w:val="green"/>
+        </w:rPr>
         <w:t>sonini</w:t>
       </w:r>
       <w:proofErr w:type="spellEnd"/>
       <w:r>
-        <w:t xml:space="preserve"> </w:t>
-      </w:r>
-      <w:proofErr w:type="spellStart"/>
-      <w:r>
+        <w:rPr>
+          <w:highlight w:val="green"/>
+        </w:rPr>
+        <w:t xml:space="preserve"> </w:t>
+      </w:r>
+      <w:proofErr w:type="spellStart"/>
+      <w:r>
+        <w:rPr>
+          <w:highlight w:val="green"/>
+        </w:rPr>
         <w:t>olish</w:t>
       </w:r>
       <w:proofErr w:type="spellEnd"/>
       <w:r>
-        <w:t xml:space="preserve"> </w:t>
-      </w:r>
-      <w:proofErr w:type="spellStart"/>
-      <w:r>
+        <w:rPr>
+          <w:highlight w:val="green"/>
+        </w:rPr>
+        <w:t xml:space="preserve"> </w:t>
+      </w:r>
+      <w:proofErr w:type="spellStart"/>
+      <w:r>
+        <w:rPr>
+          <w:highlight w:val="green"/>
+        </w:rPr>
         <w:t>imkoniyati</w:t>
       </w:r>
       <w:proofErr w:type="spellEnd"/>
       <w:r>
+        <w:rPr>
+          <w:highlight w:val="green"/>
+        </w:rPr>
         <w:t>.</w:t>
       </w:r>
     </w:p>
@@ -1552,7 +1852,7 @@
   <a:extraClrSchemeLst/>
   <a:extLst>
     <a:ext uri="{05A4C25C-085E-4340-85A3-A5531E510DB2}">
-      <thm15:themeFamily xmlns="" xmlns:thm15="http://schemas.microsoft.com/office/thememl/2012/main" name="Office Theme" id="{62F939B6-93AF-4DB8-9C6B-D6C7DFDC589F}" vid="{4A3C46E8-61CC-4603-A589-7422A47A8E4A}"/>
+      <thm15:themeFamily xmlns:thm15="http://schemas.microsoft.com/office/thememl/2012/main" xmlns="" name="Office Theme" id="{62F939B6-93AF-4DB8-9C6B-D6C7DFDC589F}" vid="{4A3C46E8-61CC-4603-A589-7422A47A8E4A}"/>
     </a:ext>
   </a:extLst>
 </a:theme>

</xml_diff>

<commit_message>
create login and curreny table
</commit_message>
<xml_diff>
--- a/laravel/topshiriq.docx
+++ b/laravel/topshiriq.docx
@@ -170,157 +170,274 @@
           <w:ilvl w:val="0"/>
           <w:numId w:val="1"/>
         </w:numPr>
+        <w:rPr>
+          <w:highlight w:val="green"/>
+        </w:rPr>
       </w:pPr>
       <w:proofErr w:type="spellStart"/>
       <w:proofErr w:type="gramStart"/>
       <w:r>
+        <w:rPr>
+          <w:highlight w:val="green"/>
+        </w:rPr>
         <w:t>Avtorizatsiya</w:t>
       </w:r>
       <w:proofErr w:type="spellEnd"/>
       <w:r>
+        <w:rPr>
+          <w:highlight w:val="green"/>
+        </w:rPr>
         <w:t>(</w:t>
       </w:r>
       <w:proofErr w:type="gramEnd"/>
       <w:r>
+        <w:rPr>
+          <w:highlight w:val="green"/>
+        </w:rPr>
         <w:t>login, logout).</w:t>
       </w:r>
       <w:proofErr w:type="spellStart"/>
       <w:r>
+        <w:rPr>
+          <w:highlight w:val="green"/>
+        </w:rPr>
         <w:t>Avtorizatsiya</w:t>
       </w:r>
       <w:proofErr w:type="spellEnd"/>
       <w:r>
-        <w:t xml:space="preserve"> </w:t>
-      </w:r>
-      <w:proofErr w:type="spellStart"/>
-      <w:r>
+        <w:rPr>
+          <w:highlight w:val="green"/>
+        </w:rPr>
+        <w:t xml:space="preserve"> </w:t>
+      </w:r>
+      <w:proofErr w:type="spellStart"/>
+      <w:r>
+        <w:rPr>
+          <w:highlight w:val="green"/>
+        </w:rPr>
         <w:t>tokeni</w:t>
       </w:r>
       <w:proofErr w:type="spellEnd"/>
       <w:r>
-        <w:t xml:space="preserve"> </w:t>
-      </w:r>
-      <w:proofErr w:type="spellStart"/>
-      <w:r>
+        <w:rPr>
+          <w:highlight w:val="green"/>
+        </w:rPr>
+        <w:t xml:space="preserve"> </w:t>
+      </w:r>
+      <w:proofErr w:type="spellStart"/>
+      <w:r>
+        <w:rPr>
+          <w:highlight w:val="green"/>
+        </w:rPr>
         <w:t>amal</w:t>
       </w:r>
       <w:proofErr w:type="spellEnd"/>
       <w:r>
-        <w:t xml:space="preserve"> </w:t>
-      </w:r>
-      <w:proofErr w:type="spellStart"/>
-      <w:r>
+        <w:rPr>
+          <w:highlight w:val="green"/>
+        </w:rPr>
+        <w:t xml:space="preserve"> </w:t>
+      </w:r>
+      <w:proofErr w:type="spellStart"/>
+      <w:r>
+        <w:rPr>
+          <w:highlight w:val="green"/>
+        </w:rPr>
         <w:t>qilish</w:t>
       </w:r>
       <w:proofErr w:type="spellEnd"/>
       <w:r>
-        <w:t xml:space="preserve"> </w:t>
-      </w:r>
-      <w:proofErr w:type="spellStart"/>
-      <w:r>
+        <w:rPr>
+          <w:highlight w:val="green"/>
+        </w:rPr>
+        <w:t xml:space="preserve"> </w:t>
+      </w:r>
+      <w:proofErr w:type="spellStart"/>
+      <w:r>
+        <w:rPr>
+          <w:highlight w:val="green"/>
+        </w:rPr>
         <w:t>muddati</w:t>
       </w:r>
       <w:proofErr w:type="spellEnd"/>
       <w:r>
-        <w:t xml:space="preserve"> </w:t>
-      </w:r>
-      <w:r>
-        <w:t xml:space="preserve"> </w:t>
-      </w:r>
-      <w:r>
+        <w:rPr>
+          <w:highlight w:val="green"/>
+        </w:rPr>
+        <w:t xml:space="preserve"> </w:t>
+      </w:r>
+      <w:r>
+        <w:rPr>
+          <w:highlight w:val="green"/>
+        </w:rPr>
+        <w:t xml:space="preserve"> </w:t>
+      </w:r>
+      <w:r>
+        <w:rPr>
+          <w:highlight w:val="green"/>
+        </w:rPr>
         <w:t xml:space="preserve">24 </w:t>
       </w:r>
       <w:proofErr w:type="spellStart"/>
       <w:r>
+        <w:rPr>
+          <w:highlight w:val="green"/>
+        </w:rPr>
         <w:t>soat</w:t>
       </w:r>
       <w:proofErr w:type="spellEnd"/>
       <w:r>
-        <w:t xml:space="preserve"> </w:t>
-      </w:r>
-      <w:proofErr w:type="spellStart"/>
-      <w:r>
+        <w:rPr>
+          <w:highlight w:val="green"/>
+        </w:rPr>
+        <w:t xml:space="preserve"> </w:t>
+      </w:r>
+      <w:proofErr w:type="spellStart"/>
+      <w:r>
+        <w:rPr>
+          <w:highlight w:val="green"/>
+        </w:rPr>
         <w:t>bo’lishi</w:t>
       </w:r>
       <w:proofErr w:type="spellEnd"/>
       <w:r>
-        <w:t xml:space="preserve"> </w:t>
-      </w:r>
-      <w:proofErr w:type="spellStart"/>
-      <w:r>
+        <w:rPr>
+          <w:highlight w:val="green"/>
+        </w:rPr>
+        <w:t xml:space="preserve"> </w:t>
+      </w:r>
+      <w:proofErr w:type="spellStart"/>
+      <w:r>
+        <w:rPr>
+          <w:highlight w:val="green"/>
+        </w:rPr>
         <w:t>kerak</w:t>
       </w:r>
       <w:proofErr w:type="spellEnd"/>
       <w:r>
+        <w:rPr>
+          <w:highlight w:val="green"/>
+        </w:rPr>
         <w:t>.</w:t>
       </w:r>
       <w:r>
-        <w:t xml:space="preserve"> </w:t>
-      </w:r>
-      <w:proofErr w:type="spellStart"/>
-      <w:r>
+        <w:rPr>
+          <w:highlight w:val="green"/>
+        </w:rPr>
+        <w:t xml:space="preserve"> </w:t>
+      </w:r>
+      <w:proofErr w:type="spellStart"/>
+      <w:r>
+        <w:rPr>
+          <w:highlight w:val="green"/>
+        </w:rPr>
         <w:t>Avtorizatsiya</w:t>
       </w:r>
       <w:proofErr w:type="spellEnd"/>
       <w:r>
-        <w:t xml:space="preserve"> </w:t>
-      </w:r>
-      <w:proofErr w:type="spellStart"/>
-      <w:r>
+        <w:rPr>
+          <w:highlight w:val="green"/>
+        </w:rPr>
+        <w:t xml:space="preserve"> </w:t>
+      </w:r>
+      <w:proofErr w:type="spellStart"/>
+      <w:r>
+        <w:rPr>
+          <w:highlight w:val="green"/>
+        </w:rPr>
         <w:t>telefon</w:t>
       </w:r>
       <w:proofErr w:type="spellEnd"/>
       <w:r>
-        <w:t xml:space="preserve"> </w:t>
-      </w:r>
-      <w:proofErr w:type="spellStart"/>
-      <w:r>
+        <w:rPr>
+          <w:highlight w:val="green"/>
+        </w:rPr>
+        <w:t xml:space="preserve"> </w:t>
+      </w:r>
+      <w:proofErr w:type="spellStart"/>
+      <w:r>
+        <w:rPr>
+          <w:highlight w:val="green"/>
+        </w:rPr>
         <w:t>raqam</w:t>
       </w:r>
       <w:proofErr w:type="spellEnd"/>
       <w:r>
+        <w:rPr>
+          <w:highlight w:val="green"/>
+        </w:rPr>
         <w:t xml:space="preserve"> </w:t>
       </w:r>
       <w:proofErr w:type="spellStart"/>
       <w:proofErr w:type="gramStart"/>
       <w:r>
+        <w:rPr>
+          <w:highlight w:val="green"/>
+        </w:rPr>
         <w:t>va</w:t>
       </w:r>
       <w:proofErr w:type="spellEnd"/>
       <w:proofErr w:type="gramEnd"/>
       <w:r>
-        <w:t xml:space="preserve"> </w:t>
-      </w:r>
-      <w:proofErr w:type="spellStart"/>
-      <w:r>
+        <w:rPr>
+          <w:highlight w:val="green"/>
+        </w:rPr>
+        <w:t xml:space="preserve"> </w:t>
+      </w:r>
+      <w:proofErr w:type="spellStart"/>
+      <w:r>
+        <w:rPr>
+          <w:highlight w:val="green"/>
+        </w:rPr>
         <w:t>parol</w:t>
       </w:r>
       <w:proofErr w:type="spellEnd"/>
       <w:r>
-        <w:t xml:space="preserve"> </w:t>
-      </w:r>
-      <w:proofErr w:type="spellStart"/>
-      <w:r>
+        <w:rPr>
+          <w:highlight w:val="green"/>
+        </w:rPr>
+        <w:t xml:space="preserve"> </w:t>
+      </w:r>
+      <w:proofErr w:type="spellStart"/>
+      <w:r>
+        <w:rPr>
+          <w:highlight w:val="green"/>
+        </w:rPr>
         <w:t>orqali</w:t>
       </w:r>
       <w:proofErr w:type="spellEnd"/>
       <w:r>
-        <w:t xml:space="preserve"> </w:t>
-      </w:r>
-      <w:proofErr w:type="spellStart"/>
-      <w:r>
+        <w:rPr>
+          <w:highlight w:val="green"/>
+        </w:rPr>
+        <w:t xml:space="preserve"> </w:t>
+      </w:r>
+      <w:proofErr w:type="spellStart"/>
+      <w:r>
+        <w:rPr>
+          <w:highlight w:val="green"/>
+        </w:rPr>
         <w:t>amalga</w:t>
       </w:r>
       <w:proofErr w:type="spellEnd"/>
       <w:r>
-        <w:t xml:space="preserve"> </w:t>
-      </w:r>
-      <w:proofErr w:type="spellStart"/>
-      <w:r>
+        <w:rPr>
+          <w:highlight w:val="green"/>
+        </w:rPr>
+        <w:t xml:space="preserve"> </w:t>
+      </w:r>
+      <w:proofErr w:type="spellStart"/>
+      <w:r>
+        <w:rPr>
+          <w:highlight w:val="green"/>
+        </w:rPr>
         <w:t>oshiriladi</w:t>
       </w:r>
       <w:proofErr w:type="spellEnd"/>
       <w:r>
+        <w:rPr>
+          <w:highlight w:val="green"/>
+        </w:rPr>
         <w:t>.</w:t>
       </w:r>
     </w:p>
@@ -331,16 +448,28 @@
           <w:ilvl w:val="0"/>
           <w:numId w:val="1"/>
         </w:numPr>
+        <w:rPr>
+          <w:highlight w:val="green"/>
+        </w:rPr>
       </w:pPr>
       <w:r>
+        <w:rPr>
+          <w:highlight w:val="green"/>
+        </w:rPr>
         <w:t xml:space="preserve">User </w:t>
       </w:r>
       <w:proofErr w:type="spellStart"/>
       <w:r>
+        <w:rPr>
+          <w:highlight w:val="green"/>
+        </w:rPr>
         <w:t>uchun</w:t>
       </w:r>
       <w:proofErr w:type="spellEnd"/>
       <w:r>
+        <w:rPr>
+          <w:highlight w:val="green"/>
+        </w:rPr>
         <w:t xml:space="preserve"> CRUD.</w:t>
       </w:r>
     </w:p>
@@ -1149,107 +1278,188 @@
           <w:ilvl w:val="0"/>
           <w:numId w:val="1"/>
         </w:numPr>
+        <w:rPr>
+          <w:highlight w:val="green"/>
+        </w:rPr>
       </w:pPr>
       <w:r>
+        <w:rPr>
+          <w:highlight w:val="green"/>
+        </w:rPr>
         <w:t>openexchangerates.org/api/currencies.json?prettyprint=false&amp;show_alternative=false&amp;show_inactive=false&amp;app_id=1</w:t>
       </w:r>
       <w:r>
+        <w:rPr>
+          <w:highlight w:val="green"/>
+        </w:rPr>
         <w:t>API</w:t>
       </w:r>
       <w:r>
-        <w:t xml:space="preserve"> </w:t>
-      </w:r>
-      <w:proofErr w:type="spellStart"/>
-      <w:r>
+        <w:rPr>
+          <w:highlight w:val="green"/>
+        </w:rPr>
+        <w:t xml:space="preserve"> </w:t>
+      </w:r>
+      <w:proofErr w:type="spellStart"/>
+      <w:r>
+        <w:rPr>
+          <w:highlight w:val="green"/>
+        </w:rPr>
         <w:t>ga</w:t>
       </w:r>
       <w:proofErr w:type="spellEnd"/>
       <w:r>
-        <w:t xml:space="preserve"> </w:t>
-      </w:r>
-      <w:proofErr w:type="spellStart"/>
-      <w:r>
+        <w:rPr>
+          <w:highlight w:val="green"/>
+        </w:rPr>
+        <w:t xml:space="preserve"> </w:t>
+      </w:r>
+      <w:proofErr w:type="spellStart"/>
+      <w:r>
+        <w:rPr>
+          <w:highlight w:val="green"/>
+        </w:rPr>
         <w:t>integratsiya</w:t>
       </w:r>
       <w:proofErr w:type="spellEnd"/>
       <w:r>
-        <w:t xml:space="preserve"> </w:t>
-      </w:r>
-      <w:proofErr w:type="spellStart"/>
-      <w:r>
+        <w:rPr>
+          <w:highlight w:val="green"/>
+        </w:rPr>
+        <w:t xml:space="preserve"> </w:t>
+      </w:r>
+      <w:proofErr w:type="spellStart"/>
+      <w:r>
+        <w:rPr>
+          <w:highlight w:val="green"/>
+        </w:rPr>
         <w:t>qilib</w:t>
       </w:r>
       <w:proofErr w:type="spellEnd"/>
       <w:r>
+        <w:rPr>
+          <w:highlight w:val="green"/>
+        </w:rPr>
         <w:t xml:space="preserve">, </w:t>
       </w:r>
       <w:proofErr w:type="spellStart"/>
       <w:r>
+        <w:rPr>
+          <w:highlight w:val="green"/>
+        </w:rPr>
         <w:t>davlatlar</w:t>
       </w:r>
       <w:proofErr w:type="spellEnd"/>
       <w:r>
-        <w:t xml:space="preserve"> </w:t>
-      </w:r>
-      <w:proofErr w:type="spellStart"/>
-      <w:r>
+        <w:rPr>
+          <w:highlight w:val="green"/>
+        </w:rPr>
+        <w:t xml:space="preserve"> </w:t>
+      </w:r>
+      <w:proofErr w:type="spellStart"/>
+      <w:r>
+        <w:rPr>
+          <w:highlight w:val="green"/>
+        </w:rPr>
         <w:t>va</w:t>
       </w:r>
       <w:proofErr w:type="spellEnd"/>
       <w:r>
-        <w:t xml:space="preserve"> </w:t>
-      </w:r>
-      <w:proofErr w:type="spellStart"/>
-      <w:r>
+        <w:rPr>
+          <w:highlight w:val="green"/>
+        </w:rPr>
+        <w:t xml:space="preserve"> </w:t>
+      </w:r>
+      <w:proofErr w:type="spellStart"/>
+      <w:r>
+        <w:rPr>
+          <w:highlight w:val="green"/>
+        </w:rPr>
         <w:t>ularni</w:t>
       </w:r>
       <w:proofErr w:type="spellEnd"/>
       <w:r>
-        <w:t xml:space="preserve"> </w:t>
-      </w:r>
-      <w:proofErr w:type="spellStart"/>
-      <w:r>
+        <w:rPr>
+          <w:highlight w:val="green"/>
+        </w:rPr>
+        <w:t xml:space="preserve"> </w:t>
+      </w:r>
+      <w:proofErr w:type="spellStart"/>
+      <w:r>
+        <w:rPr>
+          <w:highlight w:val="green"/>
+        </w:rPr>
         <w:t>valyutalarini</w:t>
       </w:r>
       <w:proofErr w:type="spellEnd"/>
       <w:r>
-        <w:t xml:space="preserve"> </w:t>
-      </w:r>
-      <w:r>
+        <w:rPr>
+          <w:highlight w:val="green"/>
+        </w:rPr>
+        <w:t xml:space="preserve"> </w:t>
+      </w:r>
+      <w:r>
+        <w:rPr>
+          <w:highlight w:val="green"/>
+        </w:rPr>
         <w:t xml:space="preserve">currency table </w:t>
       </w:r>
       <w:proofErr w:type="spellStart"/>
       <w:r>
+        <w:rPr>
+          <w:highlight w:val="green"/>
+        </w:rPr>
         <w:t>ga</w:t>
       </w:r>
       <w:proofErr w:type="spellEnd"/>
       <w:r>
-        <w:t xml:space="preserve"> </w:t>
-      </w:r>
-      <w:proofErr w:type="spellStart"/>
-      <w:r>
+        <w:rPr>
+          <w:highlight w:val="green"/>
+        </w:rPr>
+        <w:t xml:space="preserve"> </w:t>
+      </w:r>
+      <w:proofErr w:type="spellStart"/>
+      <w:r>
+        <w:rPr>
+          <w:highlight w:val="green"/>
+        </w:rPr>
         <w:t>yozish</w:t>
       </w:r>
       <w:proofErr w:type="spellEnd"/>
       <w:r>
+        <w:rPr>
+          <w:highlight w:val="green"/>
+        </w:rPr>
         <w:t xml:space="preserve"> </w:t>
       </w:r>
       <w:proofErr w:type="spellStart"/>
       <w:proofErr w:type="gramStart"/>
       <w:r>
+        <w:rPr>
+          <w:highlight w:val="green"/>
+        </w:rPr>
         <w:t>kerak</w:t>
       </w:r>
       <w:proofErr w:type="spellEnd"/>
       <w:r>
+        <w:rPr>
+          <w:highlight w:val="green"/>
+        </w:rPr>
         <w:t xml:space="preserve">  </w:t>
       </w:r>
       <w:proofErr w:type="spellStart"/>
       <w:r>
+        <w:rPr>
+          <w:highlight w:val="green"/>
+        </w:rPr>
         <w:t>bo’ladi</w:t>
       </w:r>
       <w:proofErr w:type="spellEnd"/>
       <w:proofErr w:type="gramEnd"/>
       <w:r>
+        <w:rPr>
+          <w:highlight w:val="green"/>
+        </w:rPr>
         <w:t>.</w:t>
       </w:r>
     </w:p>

</xml_diff>